<commit_message>
Just added some unit testing stuff
</commit_message>
<xml_diff>
--- a/docs/planning/sprint2_standup_03.24.docx
+++ b/docs/planning/sprint2_standup_03.24.docx
@@ -1,6 +1,6 @@
 
 <file path=word/document.xml><?xml version="1.0" encoding="utf-8"?>
-<w:document xmlns:wpc="http://schemas.microsoft.com/office/word/2010/wordprocessingCanvas" xmlns:cx="http://schemas.microsoft.com/office/drawing/2014/chartex" xmlns:cx1="http://schemas.microsoft.com/office/drawing/2015/9/8/chartex" xmlns:cx2="http://schemas.microsoft.com/office/drawing/2015/10/21/chartex" xmlns:cx3="http://schemas.microsoft.com/office/drawing/2016/5/9/chartex" xmlns:cx4="http://schemas.microsoft.com/office/drawing/2016/5/10/chartex" xmlns:cx5="http://schemas.microsoft.com/office/drawing/2016/5/11/chartex" xmlns:cx6="http://schemas.microsoft.com/office/drawing/2016/5/12/chartex" xmlns:cx7="http://schemas.microsoft.com/office/drawing/2016/5/13/chartex" xmlns:cx8="http://schemas.microsoft.com/office/drawing/2016/5/14/chartex" xmlns:mc="http://schemas.openxmlformats.org/markup-compatibility/2006" xmlns:aink="http://schemas.microsoft.com/office/drawing/2016/ink" xmlns:am3d="http://schemas.microsoft.com/office/drawing/2017/model3d" xmlns:o="urn:schemas-microsoft-com:office:office" xmlns:r="http://schemas.openxmlformats.org/officeDocument/2006/relationships" xmlns:m="http://schemas.openxmlformats.org/officeDocument/2006/math" xmlns:v="urn:schemas-microsoft-com:vml" xmlns:wp14="http://schemas.microsoft.com/office/word/2010/wordprocessingDrawing" xmlns:wp="http://schemas.openxmlformats.org/drawingml/2006/wordprocessingDrawing" xmlns:w10="urn:schemas-microsoft-com:office:word" xmlns:w="http://schemas.openxmlformats.org/wordprocessingml/2006/main" xmlns:w14="http://schemas.microsoft.com/office/word/2010/wordml" xmlns:w15="http://schemas.microsoft.com/office/word/2012/wordml" xmlns:w16cex="http://schemas.microsoft.com/office/word/2018/wordml/cex" xmlns:w16cid="http://schemas.microsoft.com/office/word/2016/wordml/cid" xmlns:w16="http://schemas.microsoft.com/office/word/2018/wordml" xmlns:w16se="http://schemas.microsoft.com/office/word/2015/wordml/symex" xmlns:wpg="http://schemas.microsoft.com/office/word/2010/wordprocessingGroup" xmlns:wpi="http://schemas.microsoft.com/office/word/2010/wordprocessingInk" xmlns:wne="http://schemas.microsoft.com/office/word/2006/wordml" xmlns:wps="http://schemas.microsoft.com/office/word/2010/wordprocessingShape" mc:Ignorable="w14 w15 w16se w16cid w16 w16cex wp14">
+<w:document xmlns:wpc="http://schemas.microsoft.com/office/word/2010/wordprocessingCanvas" xmlns:cx="http://schemas.microsoft.com/office/drawing/2014/chartex" xmlns:cx1="http://schemas.microsoft.com/office/drawing/2015/9/8/chartex" xmlns:cx2="http://schemas.microsoft.com/office/drawing/2015/10/21/chartex" xmlns:cx3="http://schemas.microsoft.com/office/drawing/2016/5/9/chartex" xmlns:cx4="http://schemas.microsoft.com/office/drawing/2016/5/10/chartex" xmlns:cx5="http://schemas.microsoft.com/office/drawing/2016/5/11/chartex" xmlns:cx6="http://schemas.microsoft.com/office/drawing/2016/5/12/chartex" xmlns:cx7="http://schemas.microsoft.com/office/drawing/2016/5/13/chartex" xmlns:cx8="http://schemas.microsoft.com/office/drawing/2016/5/14/chartex" xmlns:mc="http://schemas.openxmlformats.org/markup-compatibility/2006" xmlns:aink="http://schemas.microsoft.com/office/drawing/2016/ink" xmlns:am3d="http://schemas.microsoft.com/office/drawing/2017/model3d" xmlns:o="urn:schemas-microsoft-com:office:office" xmlns:r="http://schemas.openxmlformats.org/officeDocument/2006/relationships" xmlns:m="http://schemas.openxmlformats.org/officeDocument/2006/math" xmlns:v="urn:schemas-microsoft-com:vml" xmlns:wp14="http://schemas.microsoft.com/office/word/2010/wordprocessingDrawing" xmlns:wp="http://schemas.openxmlformats.org/drawingml/2006/wordprocessingDrawing" xmlns:w10="urn:schemas-microsoft-com:office:word" xmlns:w="http://schemas.openxmlformats.org/wordprocessingml/2006/main" xmlns:w14="http://schemas.microsoft.com/office/word/2010/wordml" xmlns:w15="http://schemas.microsoft.com/office/word/2012/wordml" xmlns:w16cex="http://schemas.microsoft.com/office/word/2018/wordml/cex" xmlns:w16cid="http://schemas.microsoft.com/office/word/2016/wordml/cid" xmlns:w16="http://schemas.microsoft.com/office/word/2018/wordml" xmlns:w16sdtdh="http://schemas.microsoft.com/office/word/2020/wordml/sdtdatahash" xmlns:w16se="http://schemas.microsoft.com/office/word/2015/wordml/symex" xmlns:wpg="http://schemas.microsoft.com/office/word/2010/wordprocessingGroup" xmlns:wpi="http://schemas.microsoft.com/office/word/2010/wordprocessingInk" xmlns:wne="http://schemas.microsoft.com/office/word/2006/wordml" xmlns:wps="http://schemas.microsoft.com/office/word/2010/wordprocessingShape" mc:Ignorable="w14 w15 w16se w16cid w16 w16cex w16sdtdh wp14">
   <w:body>
     <w:p>
       <w:pPr>
@@ -40,26 +40,39 @@
         <w:rPr>
           <w:u w:val="single"/>
         </w:rPr>
-        <w:t>Alex Thurston</w:t>
+        <w:t>Jay Peterson</w:t>
       </w:r>
       <w:r>
         <w:t>_____</w:t>
       </w:r>
     </w:p>
     <w:p>
-      <w:proofErr w:type="gramStart"/>
-      <w:r>
-        <w:t>Date:_</w:t>
-      </w:r>
-      <w:proofErr w:type="gramEnd"/>
-      <w:r>
-        <w:t>__</w:t>
+      <w:r>
+        <w:t>Date:___</w:t>
       </w:r>
       <w:r>
         <w:rPr>
           <w:u w:val="single"/>
         </w:rPr>
-        <w:t>03/17</w:t>
+        <w:t>4</w:t>
+      </w:r>
+      <w:r>
+        <w:rPr>
+          <w:u w:val="single"/>
+        </w:rPr>
+        <w:t>/</w:t>
+      </w:r>
+      <w:r>
+        <w:rPr>
+          <w:u w:val="single"/>
+        </w:rPr>
+        <w:t>0</w:t>
+      </w:r>
+      <w:r>
+        <w:rPr>
+          <w:u w:val="single"/>
+        </w:rPr>
+        <w:t>7</w:t>
       </w:r>
       <w:r>
         <w:t>___</w:t>
@@ -177,7 +190,7 @@
           </w:tcPr>
           <w:p>
             <w:r>
-              <w:t>Almost completed with wireframe model and required templates, and navigational logic in views.py and urls.py</w:t>
+              <w:t>Lots of styling changes for each page.</w:t>
             </w:r>
           </w:p>
         </w:tc>
@@ -187,7 +200,7 @@
           </w:tcPr>
           <w:p>
             <w:r>
-              <w:t>Style UI using Bootstrap</w:t>
+              <w:t>Keep updating pages and making them look better. Finalizing UI and resource compatibility.</w:t>
             </w:r>
           </w:p>
         </w:tc>
@@ -197,7 +210,7 @@
           </w:tcPr>
           <w:p>
             <w:r>
-              <w:t>Unfamiliar with Bootstrap.</w:t>
+              <w:t>N/A</w:t>
             </w:r>
           </w:p>
         </w:tc>
@@ -224,7 +237,7 @@
           </w:tcPr>
           <w:p>
             <w:r>
-              <w:t>Did a little more research but became occupied with other class priorities before vacation.</w:t>
+              <w:t>Figured out user authentication and account creation. Figured out event creation.</w:t>
             </w:r>
           </w:p>
         </w:tc>
@@ -234,7 +247,7 @@
           </w:tcPr>
           <w:p>
             <w:r>
-              <w:t>Vacation – will try to complete user authentication procedures after.</w:t>
+              <w:t>Supervisor and lot attendant permissions.</w:t>
             </w:r>
           </w:p>
         </w:tc>
@@ -244,7 +257,7 @@
           </w:tcPr>
           <w:p>
             <w:r>
-              <w:t>Vacation</w:t>
+              <w:t>Lots of ways to verify customers. Need to figure out a reliable way.</w:t>
             </w:r>
           </w:p>
         </w:tc>
@@ -271,16 +284,7 @@
           </w:tcPr>
           <w:p>
             <w:r>
-              <w:t>R</w:t>
-            </w:r>
-            <w:r>
-              <w:t>efamiliarize</w:t>
-            </w:r>
-            <w:r>
-              <w:t>d</w:t>
-            </w:r>
-            <w:r>
-              <w:t xml:space="preserve"> self with Django, MVC, data population.</w:t>
+              <w:t xml:space="preserve">Figured out user profile editing. </w:t>
             </w:r>
           </w:p>
         </w:tc>
@@ -290,10 +294,7 @@
           </w:tcPr>
           <w:p>
             <w:r>
-              <w:t xml:space="preserve">Begin work on </w:t>
-            </w:r>
-            <w:r>
-              <w:t>template population</w:t>
+              <w:t>Get the password update working. Make html look nice. Unit testing. Verification.</w:t>
             </w:r>
           </w:p>
         </w:tc>
@@ -303,7 +304,7 @@
           </w:tcPr>
           <w:p>
             <w:r>
-              <w:t>Other class priorities</w:t>
+              <w:t>Lots of ways to verify customers. Need to figure out a reliable way.</w:t>
             </w:r>
           </w:p>
         </w:tc>
@@ -425,7 +426,7 @@
 </file>
 
 <file path=word/styles.xml><?xml version="1.0" encoding="utf-8"?>
-<w:styles xmlns:mc="http://schemas.openxmlformats.org/markup-compatibility/2006" xmlns:r="http://schemas.openxmlformats.org/officeDocument/2006/relationships" xmlns:w="http://schemas.openxmlformats.org/wordprocessingml/2006/main" xmlns:w14="http://schemas.microsoft.com/office/word/2010/wordml" xmlns:w15="http://schemas.microsoft.com/office/word/2012/wordml" xmlns:w16cex="http://schemas.microsoft.com/office/word/2018/wordml/cex" xmlns:w16cid="http://schemas.microsoft.com/office/word/2016/wordml/cid" xmlns:w16="http://schemas.microsoft.com/office/word/2018/wordml" xmlns:w16se="http://schemas.microsoft.com/office/word/2015/wordml/symex" mc:Ignorable="w14 w15 w16se w16cid w16 w16cex">
+<w:styles xmlns:mc="http://schemas.openxmlformats.org/markup-compatibility/2006" xmlns:r="http://schemas.openxmlformats.org/officeDocument/2006/relationships" xmlns:w="http://schemas.openxmlformats.org/wordprocessingml/2006/main" xmlns:w14="http://schemas.microsoft.com/office/word/2010/wordml" xmlns:w15="http://schemas.microsoft.com/office/word/2012/wordml" xmlns:w16cex="http://schemas.microsoft.com/office/word/2018/wordml/cex" xmlns:w16cid="http://schemas.microsoft.com/office/word/2016/wordml/cid" xmlns:w16="http://schemas.microsoft.com/office/word/2018/wordml" xmlns:w16sdtdh="http://schemas.microsoft.com/office/word/2020/wordml/sdtdatahash" xmlns:w16se="http://schemas.microsoft.com/office/word/2015/wordml/symex" mc:Ignorable="w14 w15 w16se w16cid w16 w16cex w16sdtdh">
   <w:docDefaults>
     <w:rPrDefault>
       <w:rPr>

</xml_diff>